<commit_message>
sort and del repet
</commit_message>
<xml_diff>
--- a/python大作业实验报告.docx
+++ b/python大作业实验报告.docx
@@ -962,15 +962,13 @@
         </w:rPr>
       </w:pPr>
       <w:bookmarkStart w:id="1" w:name="_Hlk92482472"/>
-      <w:bookmarkStart w:id="2" w:name="_Hlk92482559"/>
       <w:r>
         <w:rPr>
           <w:rFonts w:hint="eastAsia"/>
           <w:sz w:val="22"/>
         </w:rPr>
-        <w:t>本次作业分为两个部分进行</w:t>
-      </w:r>
-      <w:bookmarkEnd w:id="2"/>
+        <w:t>由于时间仓促，只分了四类：ICT、国企、事业单位和其他私企。</w:t>
+      </w:r>
     </w:p>
     <w:bookmarkEnd w:id="1"/>
     <w:p>
@@ -8708,7 +8706,7 @@
         </w:rPr>
         <w:t>"</w:t>
       </w:r>
-      <w:bookmarkStart w:id="3" w:name="_Hlk92484628"/>
+      <w:bookmarkStart w:id="2" w:name="_Hlk92484628"/>
       <w:r>
         <w:rPr>
           <w:rFonts w:ascii="Consolas" w:eastAsia="宋体" w:hAnsi="Consolas" w:cs="宋体"/>
@@ -8718,7 +8716,7 @@
         </w:rPr>
         <w:t>BUPTJOB</w:t>
       </w:r>
-      <w:bookmarkEnd w:id="3"/>
+      <w:bookmarkEnd w:id="2"/>
       <w:r>
         <w:rPr>
           <w:rFonts w:ascii="Consolas" w:eastAsia="宋体" w:hAnsi="Consolas" w:cs="宋体"/>
@@ -15377,19 +15375,31 @@
         <w:ind w:firstLineChars="0"/>
         <w:jc w:val="left"/>
         <w:rPr>
+          <w:b/>
+          <w:bCs/>
+          <w:sz w:val="22"/>
+        </w:rPr>
+      </w:pPr>
+      <w:r>
+        <w:rPr>
+          <w:rFonts w:hint="eastAsia"/>
+          <w:sz w:val="22"/>
+        </w:rPr>
+        <w:t>对数据处理模块的设计</w:t>
+      </w:r>
+    </w:p>
+    <w:p>
+      <w:pPr>
+        <w:pStyle w:val="a3"/>
+        <w:ind w:left="845" w:firstLineChars="0" w:firstLine="0"/>
+        <w:jc w:val="left"/>
+        <w:rPr>
           <w:rFonts w:hint="eastAsia"/>
           <w:b/>
           <w:bCs/>
           <w:sz w:val="22"/>
         </w:rPr>
       </w:pPr>
-      <w:r>
-        <w:rPr>
-          <w:rFonts w:hint="eastAsia"/>
-          <w:sz w:val="22"/>
-        </w:rPr>
-        <w:t>对数据处理模块的设计</w:t>
-      </w:r>
     </w:p>
     <w:p>
       <w:pPr>
@@ -15416,6 +15426,19 @@
         </w:rPr>
         <w:t>数据分析</w:t>
       </w:r>
+    </w:p>
+    <w:p>
+      <w:pPr>
+        <w:pStyle w:val="a3"/>
+        <w:ind w:left="567" w:firstLineChars="0" w:firstLine="0"/>
+        <w:jc w:val="left"/>
+        <w:rPr>
+          <w:rFonts w:hint="eastAsia"/>
+          <w:b/>
+          <w:bCs/>
+          <w:szCs w:val="21"/>
+        </w:rPr>
+      </w:pPr>
     </w:p>
     <w:p>
       <w:pPr>

</xml_diff>